<commit_message>
documenting mcu fpga data transfer protocol
</commit_message>
<xml_diff>
--- a/Documentation/FPGA-Specification.docx
+++ b/Documentation/FPGA-Specification.docx
@@ -78,6 +78,13 @@
     </w:p>
     <w:sdt>
       <w:sdtPr>
+        <w:rPr>
+          <w:rFonts w:asciiTheme="minorHAnsi" w:eastAsiaTheme="minorEastAsia" w:hAnsiTheme="minorHAnsi" w:cstheme="minorBidi"/>
+          <w:color w:val="auto"/>
+          <w:sz w:val="24"/>
+          <w:szCs w:val="24"/>
+          <w:lang w:eastAsia="ja-JP"/>
+        </w:rPr>
         <w:id w:val="-1084303827"/>
         <w:docPartObj>
           <w:docPartGallery w:val="Table of Contents"/>
@@ -86,14 +93,9 @@
       </w:sdtPr>
       <w:sdtEndPr>
         <w:rPr>
-          <w:rFonts w:asciiTheme="minorHAnsi" w:eastAsiaTheme="minorEastAsia" w:hAnsiTheme="minorHAnsi" w:cstheme="minorBidi"/>
           <w:b/>
           <w:bCs/>
           <w:noProof/>
-          <w:color w:val="auto"/>
-          <w:sz w:val="24"/>
-          <w:szCs w:val="24"/>
-          <w:lang w:eastAsia="ja-JP"/>
         </w:rPr>
       </w:sdtEndPr>
       <w:sdtContent>
@@ -1525,6 +1527,225 @@
     </w:p>
     <w:p>
       <w:pPr>
+        <w:rPr>
+          <w:lang w:val="nb-NO"/>
+        </w:rPr>
+      </w:pPr>
+      <w:r>
+        <w:rPr>
+          <w:lang w:val="nb-NO"/>
+        </w:rPr>
+        <w:t>Dataprotokollen brukt for å kommunisere data mellom MCU-en og FPGA-en er vist i figuren under.</w:t>
+      </w:r>
+      <w:r>
+        <w:rPr>
+          <w:lang w:val="nb-NO"/>
+        </w:rPr>
+        <w:t xml:space="preserve"> For hvert dataframe blir DATA_FRAME_NEW satt lav, og en byte blir sendt om gangen over SPI bussen.</w:t>
+      </w:r>
+    </w:p>
+    <w:p>
+      <w:pPr>
+        <w:rPr>
+          <w:b/>
+          <w:bCs/>
+          <w:lang w:val="nb-NO"/>
+        </w:rPr>
+      </w:pPr>
+      <w:r>
+        <w:rPr>
+          <w:b/>
+          <w:bCs/>
+          <w:lang w:val="nb-NO"/>
+        </w:rPr>
+        <w:t>[[FIGUR SOM VISER DATAPROTOKOLL]]</w:t>
+      </w:r>
+    </w:p>
+    <w:p>
+      <w:pPr>
+        <w:rPr>
+          <w:lang w:val="nb-NO"/>
+        </w:rPr>
+      </w:pPr>
+      <w:r>
+        <w:rPr>
+          <w:lang w:val="nb-NO"/>
+        </w:rPr>
+        <w:t>Første byte representerer antall entities som skal rendres til skjermen</w:t>
+      </w:r>
+      <w:r>
+        <w:rPr>
+          <w:lang w:val="nb-NO"/>
+        </w:rPr>
+        <w:t>, følgelig kalt NUM_ENTETIES</w:t>
+      </w:r>
+      <w:r>
+        <w:rPr>
+          <w:lang w:val="nb-NO"/>
+        </w:rPr>
+        <w:t xml:space="preserve">. Følgelige 3 bytes representerer kameraets yaw og pitch vinkler. De 3 bytene er splittet inn i to 12-bit fixed-point tall på formen Q1.11, der MSB er et sign bit. Det betyr at hver vinkel representeres av et tall i mengden </w:t>
+      </w:r>
+      <w:r>
+        <w:rPr>
+          <w:lang w:val="nb-NO"/>
+        </w:rPr>
+        <w:t>[−1,0.99951171875]</w:t>
+      </w:r>
+      <w:r>
+        <w:rPr>
+          <w:lang w:val="nb-NO"/>
+        </w:rPr>
+        <w:t>, som korresponderer direkte til mengden [-</w:t>
+      </w:r>
+      <w:r>
+        <w:rPr>
+          <w:lang w:val="nb-NO"/>
+        </w:rPr>
+        <w:t>π</w:t>
+      </w:r>
+      <w:r>
+        <w:rPr>
+          <w:lang w:val="nb-NO"/>
+        </w:rPr>
+        <w:t>, π].</w:t>
+      </w:r>
+      <w:r>
+        <w:rPr>
+          <w:lang w:val="nb-NO"/>
+        </w:rPr>
+        <w:t xml:space="preserve"> Så følger NUM_ENTITIES gjenntagelser av følgelige enkoding:</w:t>
+      </w:r>
+    </w:p>
+    <w:p>
+      <w:pPr>
+        <w:rPr>
+          <w:lang w:val="nb-NO"/>
+        </w:rPr>
+      </w:pPr>
+      <w:r>
+        <w:rPr>
+          <w:b/>
+          <w:bCs/>
+          <w:lang w:val="nb-NO"/>
+        </w:rPr>
+        <w:t>1</w:t>
+      </w:r>
+      <w:r>
+        <w:rPr>
+          <w:b/>
+          <w:bCs/>
+          <w:lang w:val="nb-NO"/>
+        </w:rPr>
+        <w:t xml:space="preserve">. </w:t>
+      </w:r>
+      <w:r>
+        <w:rPr>
+          <w:b/>
+          <w:bCs/>
+          <w:lang w:val="nb-NO"/>
+        </w:rPr>
+        <w:t>–</w:t>
+      </w:r>
+      <w:r>
+        <w:rPr>
+          <w:b/>
+          <w:bCs/>
+          <w:lang w:val="nb-NO"/>
+        </w:rPr>
+        <w:t xml:space="preserve"> </w:t>
+      </w:r>
+      <w:r>
+        <w:rPr>
+          <w:b/>
+          <w:bCs/>
+          <w:lang w:val="nb-NO"/>
+        </w:rPr>
+        <w:t>8</w:t>
+      </w:r>
+      <w:r>
+        <w:rPr>
+          <w:b/>
+          <w:bCs/>
+          <w:lang w:val="nb-NO"/>
+        </w:rPr>
+        <w:t>.</w:t>
+      </w:r>
+      <w:r>
+        <w:rPr>
+          <w:b/>
+          <w:bCs/>
+          <w:lang w:val="nb-NO"/>
+        </w:rPr>
+        <w:t xml:space="preserve"> byte: </w:t>
+      </w:r>
+      <w:r>
+        <w:rPr>
+          <w:lang w:val="nb-NO"/>
+        </w:rPr>
+        <w:t>Entity posisjon i x, y, z, hver med 18 bits på formen Q7.11 + 10 bits for forskjellige entity flags; flag posisjonene er de 10 mest signifikante bitsene.</w:t>
+      </w:r>
+    </w:p>
+    <w:p>
+      <w:pPr>
+        <w:rPr>
+          <w:lang w:val="nb-NO"/>
+        </w:rPr>
+      </w:pPr>
+      <w:r>
+        <w:rPr>
+          <w:b/>
+          <w:bCs/>
+          <w:lang w:val="nb-NO"/>
+        </w:rPr>
+        <w:t xml:space="preserve">9. – 11. byte: </w:t>
+      </w:r>
+      <w:r>
+        <w:rPr>
+          <w:lang w:val="nb-NO"/>
+        </w:rPr>
+        <w:t>Entity rotasjon som pitch, yaw, roll, hver representert på formen Q1.7.</w:t>
+      </w:r>
+    </w:p>
+    <w:p>
+      <w:pPr>
+        <w:rPr>
+          <w:lang w:val="nb-NO"/>
+        </w:rPr>
+      </w:pPr>
+      <w:r>
+        <w:rPr>
+          <w:lang w:val="nb-NO"/>
+        </w:rPr>
+        <w:t>Flag-bitene kan dekodes som følger:</w:t>
+      </w:r>
+    </w:p>
+    <w:p>
+      <w:pPr>
+        <w:rPr>
+          <w:b/>
+          <w:bCs/>
+          <w:lang w:val="nb-NO"/>
+        </w:rPr>
+      </w:pPr>
+      <w:r>
+        <w:rPr>
+          <w:b/>
+          <w:bCs/>
+          <w:lang w:val="nb-NO"/>
+        </w:rPr>
+        <w:t>[[FIGUR SOM VISER DEKODING AV FLAG BITS]]</w:t>
+      </w:r>
+      <w:r>
+        <w:rPr>
+          <w:b/>
+          <w:bCs/>
+          <w:lang w:val="nb-NO"/>
+        </w:rPr>
+        <w:t xml:space="preserve"> </w:t>
+      </w:r>
+    </w:p>
+    <w:p>
+      <w:pPr>
         <w:pStyle w:val="Heading1"/>
         <w:rPr>
           <w:lang w:val="nb-NO"/>
@@ -1714,6 +1935,7 @@
         <w:rPr>
           <w:lang w:val="nb-NO"/>
         </w:rPr>
+        <w:lastRenderedPageBreak/>
         <w:t xml:space="preserve">Hver buffer er satt opp som </w:t>
       </w:r>
       <w:bookmarkStart w:id="26" w:name="_Int_6N10XOKI"/>
@@ -1902,7 +2124,6 @@
         <w:rPr>
           <w:lang w:val="nb-NO"/>
         </w:rPr>
-        <w:lastRenderedPageBreak/>
         <w:t>VGA-Driver</w:t>
       </w:r>
       <w:bookmarkEnd w:id="33"/>
@@ -1969,6 +2190,19 @@
     </w:p>
     <w:p>
       <w:pPr>
+        <w:rPr>
+          <w:lang w:val="nb-NO"/>
+        </w:rPr>
+      </w:pPr>
+      <w:r>
+        <w:rPr>
+          <w:lang w:val="nb-NO"/>
+        </w:rPr>
+        <w:t>Vertex data og vertex attributt data lagres i BRAM, da extern DDR ram ikke er tilgjengelig.</w:t>
+      </w:r>
+    </w:p>
+    <w:p>
+      <w:pPr>
         <w:pStyle w:val="Heading2"/>
         <w:rPr>
           <w:lang w:val="nb-NO"/>
@@ -1989,6 +2223,31 @@
     </w:p>
     <w:p>
       <w:pPr>
+        <w:rPr>
+          <w:lang w:val="nb-NO"/>
+        </w:rPr>
+      </w:pPr>
+      <w:r>
+        <w:rPr>
+          <w:lang w:val="nb-NO"/>
+        </w:rPr>
+        <w:t>Databredden brukt for å representere posisjonen til en vertex er 18 bit, på formen Q8.10</w:t>
+      </w:r>
+      <w:r>
+        <w:rPr>
+          <w:lang w:val="nb-NO"/>
+        </w:rPr>
+        <w:t>, men hver del av kretsen, eksempelvis en matrise matrise multiplikator, vil lagre intermediate verdier som dobbel databredde, altså Q16.20.</w:t>
+      </w:r>
+      <w:r>
+        <w:rPr>
+          <w:lang w:val="nb-NO"/>
+        </w:rPr>
+        <w:t xml:space="preserve"> </w:t>
+      </w:r>
+    </w:p>
+    <w:p>
+      <w:pPr>
         <w:pStyle w:val="Heading3"/>
         <w:rPr>
           <w:lang w:val="nb-NO"/>
@@ -2009,6 +2268,143 @@
     </w:p>
     <w:p>
       <w:pPr>
+        <w:rPr>
+          <w:lang w:val="nb-NO"/>
+        </w:rPr>
+      </w:pPr>
+      <w:r>
+        <w:rPr>
+          <w:lang w:val="nb-NO"/>
+        </w:rPr>
+        <w:t xml:space="preserve">Modulen tar inn to </w:t>
+      </w:r>
+      <w:r>
+        <w:rPr>
+          <w:lang w:val="nb-NO"/>
+        </w:rPr>
+        <w:t xml:space="preserve">4x4 </w:t>
+      </w:r>
+      <w:r>
+        <w:rPr>
+          <w:lang w:val="nb-NO"/>
+        </w:rPr>
+        <w:t xml:space="preserve">matriser </w:t>
+      </w:r>
+      <w:r>
+        <w:rPr>
+          <w:i/>
+          <w:iCs/>
+          <w:lang w:val="nb-NO"/>
+        </w:rPr>
+        <w:t>A</w:t>
+      </w:r>
+      <w:r>
+        <w:rPr>
+          <w:lang w:val="nb-NO"/>
+        </w:rPr>
+        <w:t xml:space="preserve"> og </w:t>
+      </w:r>
+      <w:r>
+        <w:rPr>
+          <w:i/>
+          <w:iCs/>
+          <w:lang w:val="nb-NO"/>
+        </w:rPr>
+        <w:t>B</w:t>
+      </w:r>
+      <w:r>
+        <w:rPr>
+          <w:lang w:val="nb-NO"/>
+        </w:rPr>
+        <w:t xml:space="preserve">, hver med databredde på 18 bit fixed-point tall, et input data valid signal </w:t>
+      </w:r>
+      <w:r>
+        <w:rPr>
+          <w:i/>
+          <w:iCs/>
+          <w:lang w:val="nb-NO"/>
+        </w:rPr>
+        <w:t>i_dv</w:t>
+      </w:r>
+      <w:r>
+        <w:rPr>
+          <w:lang w:val="nb-NO"/>
+        </w:rPr>
+        <w:t xml:space="preserve">, samt klokke </w:t>
+      </w:r>
+      <w:r>
+        <w:rPr>
+          <w:i/>
+          <w:iCs/>
+          <w:lang w:val="nb-NO"/>
+        </w:rPr>
+        <w:t>clk</w:t>
+      </w:r>
+      <w:r>
+        <w:rPr>
+          <w:lang w:val="nb-NO"/>
+        </w:rPr>
+        <w:t xml:space="preserve"> og reset signal </w:t>
+      </w:r>
+      <w:r>
+        <w:rPr>
+          <w:i/>
+          <w:iCs/>
+          <w:lang w:val="nb-NO"/>
+        </w:rPr>
+        <w:t>rstn</w:t>
+      </w:r>
+      <w:r>
+        <w:rPr>
+          <w:lang w:val="nb-NO"/>
+        </w:rPr>
+        <w:t xml:space="preserve">, og sender ut en 4x4 matrise </w:t>
+      </w:r>
+      <w:r>
+        <w:rPr>
+          <w:i/>
+          <w:iCs/>
+          <w:lang w:val="nb-NO"/>
+        </w:rPr>
+        <w:t>C</w:t>
+      </w:r>
+      <w:r>
+        <w:rPr>
+          <w:lang w:val="nb-NO"/>
+        </w:rPr>
+        <w:t xml:space="preserve"> også med 18-bit fixed-point tall, et output data valid signal </w:t>
+      </w:r>
+      <w:r>
+        <w:rPr>
+          <w:i/>
+          <w:iCs/>
+          <w:lang w:val="nb-NO"/>
+        </w:rPr>
+        <w:t>o_dv</w:t>
+      </w:r>
+      <w:r>
+        <w:rPr>
+          <w:lang w:val="nb-NO"/>
+        </w:rPr>
+        <w:t xml:space="preserve"> og et ready signal </w:t>
+      </w:r>
+      <w:r>
+        <w:rPr>
+          <w:i/>
+          <w:iCs/>
+          <w:lang w:val="nb-NO"/>
+        </w:rPr>
+        <w:t>o_ready</w:t>
+      </w:r>
+      <w:r>
+        <w:rPr>
+          <w:lang w:val="nb-NO"/>
+        </w:rPr>
+        <w:t xml:space="preserve">. </w:t>
+      </w:r>
+    </w:p>
+    <w:p>
+      <w:pPr>
         <w:pStyle w:val="Heading3"/>
         <w:rPr>
           <w:lang w:val="nb-NO"/>
@@ -2021,6 +2417,7 @@
         <w:rPr>
           <w:lang w:val="nb-NO"/>
         </w:rPr>
+        <w:lastRenderedPageBreak/>
         <w:t>Matrise-vektor multiplikator</w:t>
       </w:r>
       <w:bookmarkEnd w:id="50"/>
@@ -2029,18 +2426,171 @@
     </w:p>
     <w:p>
       <w:pPr>
+        <w:rPr>
+          <w:lang w:val="nb-NO"/>
+        </w:rPr>
+      </w:pPr>
+      <w:r>
+        <w:rPr>
+          <w:lang w:val="nb-NO"/>
+        </w:rPr>
+        <w:t xml:space="preserve">Modulen tar inn </w:t>
+      </w:r>
+      <w:r>
+        <w:rPr>
+          <w:lang w:val="nb-NO"/>
+        </w:rPr>
+        <w:t>en</w:t>
+      </w:r>
+      <w:r>
+        <w:rPr>
+          <w:lang w:val="nb-NO"/>
+        </w:rPr>
+        <w:t xml:space="preserve"> 4x4 matriser </w:t>
+      </w:r>
+      <w:r>
+        <w:rPr>
+          <w:i/>
+          <w:iCs/>
+          <w:lang w:val="nb-NO"/>
+        </w:rPr>
+        <w:t>A</w:t>
+      </w:r>
+      <w:r>
+        <w:rPr>
+          <w:lang w:val="nb-NO"/>
+        </w:rPr>
+        <w:t xml:space="preserve"> og</w:t>
+      </w:r>
+      <w:r>
+        <w:rPr>
+          <w:lang w:val="nb-NO"/>
+        </w:rPr>
+        <w:t xml:space="preserve"> en 4-dimensjonal vektor</w:t>
+      </w:r>
+      <w:r>
+        <w:rPr>
+          <w:lang w:val="nb-NO"/>
+        </w:rPr>
+        <w:t xml:space="preserve"> </w:t>
+      </w:r>
+      <w:r>
+        <w:rPr>
+          <w:i/>
+          <w:iCs/>
+          <w:lang w:val="nb-NO"/>
+        </w:rPr>
+        <w:t>x</w:t>
+      </w:r>
+      <w:r>
+        <w:rPr>
+          <w:lang w:val="nb-NO"/>
+        </w:rPr>
+        <w:t xml:space="preserve">, hver med databredde på 18 bit fixed-point tall, et input data valid signal </w:t>
+      </w:r>
+      <w:r>
+        <w:rPr>
+          <w:i/>
+          <w:iCs/>
+          <w:lang w:val="nb-NO"/>
+        </w:rPr>
+        <w:t>i_dv</w:t>
+      </w:r>
+      <w:r>
+        <w:rPr>
+          <w:lang w:val="nb-NO"/>
+        </w:rPr>
+        <w:t xml:space="preserve">, samt klokke </w:t>
+      </w:r>
+      <w:r>
+        <w:rPr>
+          <w:i/>
+          <w:iCs/>
+          <w:lang w:val="nb-NO"/>
+        </w:rPr>
+        <w:t>clk</w:t>
+      </w:r>
+      <w:r>
+        <w:rPr>
+          <w:lang w:val="nb-NO"/>
+        </w:rPr>
+        <w:t xml:space="preserve"> og reset signal </w:t>
+      </w:r>
+      <w:r>
+        <w:rPr>
+          <w:i/>
+          <w:iCs/>
+          <w:lang w:val="nb-NO"/>
+        </w:rPr>
+        <w:t>rstn</w:t>
+      </w:r>
+      <w:r>
+        <w:rPr>
+          <w:lang w:val="nb-NO"/>
+        </w:rPr>
+        <w:t>, og sender ut e</w:t>
+      </w:r>
+      <w:r>
+        <w:rPr>
+          <w:lang w:val="nb-NO"/>
+        </w:rPr>
+        <w:t>n 4-dimensjonal vektor</w:t>
+      </w:r>
+      <w:r>
+        <w:rPr>
+          <w:lang w:val="nb-NO"/>
+        </w:rPr>
+        <w:t xml:space="preserve"> </w:t>
+      </w:r>
+      <w:r>
+        <w:rPr>
+          <w:i/>
+          <w:iCs/>
+          <w:lang w:val="nb-NO"/>
+        </w:rPr>
+        <w:t>y</w:t>
+      </w:r>
+      <w:r>
+        <w:rPr>
+          <w:lang w:val="nb-NO"/>
+        </w:rPr>
+        <w:t xml:space="preserve"> også med 18-bit fixed-point tall</w:t>
+      </w:r>
+      <w:r>
+        <w:rPr>
+          <w:lang w:val="nb-NO"/>
+        </w:rPr>
+        <w:t xml:space="preserve"> og</w:t>
+      </w:r>
+      <w:r>
+        <w:rPr>
+          <w:lang w:val="nb-NO"/>
+        </w:rPr>
+        <w:t xml:space="preserve"> et output data valid signal </w:t>
+      </w:r>
+      <w:r>
+        <w:rPr>
+          <w:i/>
+          <w:iCs/>
+          <w:lang w:val="nb-NO"/>
+        </w:rPr>
+        <w:t>o_dv</w:t>
+      </w:r>
+      <w:r>
+        <w:rPr>
+          <w:lang w:val="nb-NO"/>
+        </w:rPr>
+        <w:t xml:space="preserve">. </w:t>
+      </w:r>
+    </w:p>
+    <w:p>
+      <w:pPr>
         <w:pStyle w:val="Heading2"/>
-        <w:rPr>
-          <w:lang w:val="nb-NO"/>
-        </w:rPr>
       </w:pPr>
       <w:bookmarkStart w:id="53" w:name="_Toc1336142007"/>
       <w:bookmarkStart w:id="54" w:name="_Toc780322749"/>
       <w:bookmarkStart w:id="55" w:name="_Toc177413713"/>
       <w:r>
-        <w:rPr>
-          <w:lang w:val="nb-NO"/>
-        </w:rPr>
         <w:t>Vertex post processor</w:t>
       </w:r>
       <w:bookmarkEnd w:id="53"/>
@@ -2050,17 +2600,11 @@
     <w:p>
       <w:pPr>
         <w:pStyle w:val="Heading2"/>
-        <w:rPr>
-          <w:lang w:val="nb-NO"/>
-        </w:rPr>
       </w:pPr>
       <w:bookmarkStart w:id="56" w:name="_Toc1646598241"/>
       <w:bookmarkStart w:id="57" w:name="_Toc385522089"/>
       <w:bookmarkStart w:id="58" w:name="_Toc177413714"/>
       <w:r>
-        <w:rPr>
-          <w:lang w:val="nb-NO"/>
-        </w:rPr>
         <w:t>Primitive assembler</w:t>
       </w:r>
       <w:bookmarkEnd w:id="56"/>
@@ -2070,17 +2614,11 @@
     <w:p>
       <w:pPr>
         <w:pStyle w:val="Heading2"/>
-        <w:rPr>
-          <w:lang w:val="nb-NO"/>
-        </w:rPr>
       </w:pPr>
       <w:bookmarkStart w:id="59" w:name="_Toc2029253276"/>
       <w:bookmarkStart w:id="60" w:name="_Toc850616569"/>
       <w:bookmarkStart w:id="61" w:name="_Toc177413715"/>
       <w:r>
-        <w:rPr>
-          <w:lang w:val="nb-NO"/>
-        </w:rPr>
         <w:t>Rasterizer + Fragment shader</w:t>
       </w:r>
       <w:bookmarkEnd w:id="59"/>
@@ -4833,7 +5371,6 @@
   <w:style w:type="character" w:default="1" w:styleId="DefaultParagraphFont">
     <w:name w:val="Default Paragraph Font"/>
     <w:uiPriority w:val="1"/>
-    <w:semiHidden/>
     <w:unhideWhenUsed/>
   </w:style>
   <w:style w:type="table" w:default="1" w:styleId="TableNormal">
@@ -5580,12 +6117,14 @@
 </file>
 
 <file path=customXml/item1.xml><?xml version="1.0" encoding="utf-8"?>
-<?mso-contentType ?>
-<FormTemplates xmlns="http://schemas.microsoft.com/sharepoint/v3/contenttype/forms">
-  <Display>DocumentLibraryForm</Display>
-  <Edit>DocumentLibraryForm</Edit>
-  <New>DocumentLibraryForm</New>
-</FormTemplates>
+<p:properties xmlns:p="http://schemas.microsoft.com/office/2006/metadata/properties" xmlns:xsi="http://www.w3.org/2001/XMLSchema-instance" xmlns:pc="http://schemas.microsoft.com/office/infopath/2007/PartnerControls">
+  <documentManagement>
+    <TaxCatchAll xmlns="194567e1-c3fc-4423-92f7-db5fe5ea848b" xsi:nil="true"/>
+    <lcf76f155ced4ddcb4097134ff3c332f xmlns="8549b7b7-0855-4e82-bbb6-3681acc5178c">
+      <Terms xmlns="http://schemas.microsoft.com/office/infopath/2007/PartnerControls"/>
+    </lcf76f155ced4ddcb4097134ff3c332f>
+  </documentManagement>
+</p:properties>
 </file>
 
 <file path=customXml/item2.xml><?xml version="1.0" encoding="utf-8"?>
@@ -5784,14 +6323,12 @@
 </file>
 
 <file path=customXml/item3.xml><?xml version="1.0" encoding="utf-8"?>
-<p:properties xmlns:p="http://schemas.microsoft.com/office/2006/metadata/properties" xmlns:xsi="http://www.w3.org/2001/XMLSchema-instance" xmlns:pc="http://schemas.microsoft.com/office/infopath/2007/PartnerControls">
-  <documentManagement>
-    <TaxCatchAll xmlns="194567e1-c3fc-4423-92f7-db5fe5ea848b" xsi:nil="true"/>
-    <lcf76f155ced4ddcb4097134ff3c332f xmlns="8549b7b7-0855-4e82-bbb6-3681acc5178c">
-      <Terms xmlns="http://schemas.microsoft.com/office/infopath/2007/PartnerControls"/>
-    </lcf76f155ced4ddcb4097134ff3c332f>
-  </documentManagement>
-</p:properties>
+<?mso-contentType ?>
+<FormTemplates xmlns="http://schemas.microsoft.com/sharepoint/v3/contenttype/forms">
+  <Display>DocumentLibraryForm</Display>
+  <Edit>DocumentLibraryForm</Edit>
+  <New>DocumentLibraryForm</New>
+</FormTemplates>
 </file>
 
 <file path=customXml/item4.xml><?xml version="1.0" encoding="utf-8"?>
@@ -5799,9 +6336,12 @@
 </file>
 
 <file path=customXml/itemProps1.xml><?xml version="1.0" encoding="utf-8"?>
-<ds:datastoreItem xmlns:ds="http://schemas.openxmlformats.org/officeDocument/2006/customXml" ds:itemID="{6FA79626-3D65-41CF-B88C-0875DE269107}">
+<ds:datastoreItem xmlns:ds="http://schemas.openxmlformats.org/officeDocument/2006/customXml" ds:itemID="{4EBDC927-C5B9-400B-BDF3-82C51FD279B5}">
   <ds:schemaRefs>
-    <ds:schemaRef ds:uri="http://schemas.microsoft.com/sharepoint/v3/contenttype/forms"/>
+    <ds:schemaRef ds:uri="http://schemas.microsoft.com/office/2006/metadata/properties"/>
+    <ds:schemaRef ds:uri="http://schemas.microsoft.com/office/infopath/2007/PartnerControls"/>
+    <ds:schemaRef ds:uri="194567e1-c3fc-4423-92f7-db5fe5ea848b"/>
+    <ds:schemaRef ds:uri="8549b7b7-0855-4e82-bbb6-3681acc5178c"/>
   </ds:schemaRefs>
 </ds:datastoreItem>
 </file>
@@ -5826,12 +6366,9 @@
 </file>
 
 <file path=customXml/itemProps3.xml><?xml version="1.0" encoding="utf-8"?>
-<ds:datastoreItem xmlns:ds="http://schemas.openxmlformats.org/officeDocument/2006/customXml" ds:itemID="{4EBDC927-C5B9-400B-BDF3-82C51FD279B5}">
+<ds:datastoreItem xmlns:ds="http://schemas.openxmlformats.org/officeDocument/2006/customXml" ds:itemID="{6FA79626-3D65-41CF-B88C-0875DE269107}">
   <ds:schemaRefs>
-    <ds:schemaRef ds:uri="http://schemas.microsoft.com/office/2006/metadata/properties"/>
-    <ds:schemaRef ds:uri="http://schemas.microsoft.com/office/infopath/2007/PartnerControls"/>
-    <ds:schemaRef ds:uri="194567e1-c3fc-4423-92f7-db5fe5ea848b"/>
-    <ds:schemaRef ds:uri="8549b7b7-0855-4e82-bbb6-3681acc5178c"/>
+    <ds:schemaRef ds:uri="http://schemas.microsoft.com/sharepoint/v3/contenttype/forms"/>
   </ds:schemaRefs>
 </ds:datastoreItem>
 </file>

</xml_diff>

<commit_message>
wrote spesification for muc fpga data transfer protocol
</commit_message>
<xml_diff>
--- a/Documentation/FPGA-Specification.docx
+++ b/Documentation/FPGA-Specification.docx
@@ -969,7 +969,7 @@
                 <w:noProof/>
                 <w:webHidden/>
               </w:rPr>
-              <w:t>4</w:t>
+              <w:t>5</w:t>
             </w:r>
             <w:r>
               <w:rPr>
@@ -1041,7 +1041,7 @@
                 <w:noProof/>
                 <w:webHidden/>
               </w:rPr>
-              <w:t>4</w:t>
+              <w:t>5</w:t>
             </w:r>
             <w:r>
               <w:rPr>
@@ -1113,7 +1113,7 @@
                 <w:noProof/>
                 <w:webHidden/>
               </w:rPr>
-              <w:t>4</w:t>
+              <w:t>5</w:t>
             </w:r>
             <w:r>
               <w:rPr>
@@ -1185,7 +1185,7 @@
                 <w:noProof/>
                 <w:webHidden/>
               </w:rPr>
-              <w:t>4</w:t>
+              <w:t>5</w:t>
             </w:r>
             <w:r>
               <w:rPr>
@@ -1257,7 +1257,7 @@
                 <w:noProof/>
                 <w:webHidden/>
               </w:rPr>
-              <w:t>4</w:t>
+              <w:t>5</w:t>
             </w:r>
             <w:r>
               <w:rPr>

</xml_diff>